<commit_message>
part 2 1st update
</commit_message>
<xml_diff>
--- a/Rubric_PhysicsWorld02.docx
+++ b/Rubric_PhysicsWorld02.docx
@@ -141,7 +141,15 @@
         </w:numPr>
       </w:pPr>
       <w:r>
-        <w:t>Build a LoopNumberer script that runs on Start and does the following things:</w:t>
+        <w:t xml:space="preserve">Build a </w:t>
+      </w:r>
+      <w:proofErr w:type="spellStart"/>
+      <w:r>
+        <w:t>LoopNumberer</w:t>
+      </w:r>
+      <w:proofErr w:type="spellEnd"/>
+      <w:r>
+        <w:t xml:space="preserve"> script that runs on Start and does the following things:</w:t>
       </w:r>
     </w:p>
     <w:p>
@@ -151,9 +159,29 @@
           <w:ilvl w:val="1"/>
           <w:numId w:val="5"/>
         </w:numPr>
-      </w:pPr>
-      <w:r>
-        <w:t>Prints the odds from 1 to 99, all with one Debug.Log: 1, 3, 5, .... 99</w:t>
+        <w:rPr>
+          <w:highlight w:val="yellow"/>
+        </w:rPr>
+      </w:pPr>
+      <w:r>
+        <w:rPr>
+          <w:highlight w:val="yellow"/>
+        </w:rPr>
+        <w:t xml:space="preserve">Prints the odds from 1 to 99, all with one </w:t>
+      </w:r>
+      <w:proofErr w:type="spellStart"/>
+      <w:r>
+        <w:rPr>
+          <w:highlight w:val="yellow"/>
+        </w:rPr>
+        <w:t>Debug.Log</w:t>
+      </w:r>
+      <w:proofErr w:type="spellEnd"/>
+      <w:r>
+        <w:rPr>
+          <w:highlight w:val="yellow"/>
+        </w:rPr>
+        <w:t>: 1, 3, 5, .... 99</w:t>
       </w:r>
     </w:p>
     <w:p>
@@ -163,9 +191,43 @@
           <w:ilvl w:val="1"/>
           <w:numId w:val="5"/>
         </w:numPr>
-      </w:pPr>
-      <w:r>
-        <w:t>Prints the fives from 55 to 255, all with one Debug.Log: 55, 60, 65, 70, ... , 255</w:t>
+        <w:rPr>
+          <w:highlight w:val="yellow"/>
+        </w:rPr>
+      </w:pPr>
+      <w:r>
+        <w:rPr>
+          <w:highlight w:val="yellow"/>
+        </w:rPr>
+        <w:t xml:space="preserve">Prints the fives from 55 to 255, all with one </w:t>
+      </w:r>
+      <w:proofErr w:type="spellStart"/>
+      <w:r>
+        <w:rPr>
+          <w:highlight w:val="yellow"/>
+        </w:rPr>
+        <w:t>Debug.Log</w:t>
+      </w:r>
+      <w:proofErr w:type="spellEnd"/>
+      <w:r>
+        <w:rPr>
+          <w:highlight w:val="yellow"/>
+        </w:rPr>
+        <w:t xml:space="preserve">: 55, 60, 65, 70, </w:t>
+      </w:r>
+      <w:proofErr w:type="gramStart"/>
+      <w:r>
+        <w:rPr>
+          <w:highlight w:val="yellow"/>
+        </w:rPr>
+        <w:t>... ,</w:t>
+      </w:r>
+      <w:proofErr w:type="gramEnd"/>
+      <w:r>
+        <w:rPr>
+          <w:highlight w:val="yellow"/>
+        </w:rPr>
+        <w:t xml:space="preserve"> 255</w:t>
       </w:r>
     </w:p>
     <w:p>
@@ -175,10 +237,38 @@
           <w:ilvl w:val="1"/>
           <w:numId w:val="5"/>
         </w:numPr>
-      </w:pPr>
-      <w:r>
-        <w:t>Prints the evens from -100 to 0, all with one Debug.Log: -100, -98, -96, ... -2, 0</w:t>
-      </w:r>
+        <w:rPr>
+          <w:highlight w:val="yellow"/>
+        </w:rPr>
+      </w:pPr>
+      <w:r>
+        <w:rPr>
+          <w:highlight w:val="yellow"/>
+        </w:rPr>
+        <w:t xml:space="preserve">Prints the evens from -100 to 0, all with one </w:t>
+      </w:r>
+      <w:proofErr w:type="spellStart"/>
+      <w:r>
+        <w:rPr>
+          <w:highlight w:val="yellow"/>
+        </w:rPr>
+        <w:t>Debug.Log</w:t>
+      </w:r>
+      <w:proofErr w:type="spellEnd"/>
+      <w:r>
+        <w:rPr>
+          <w:highlight w:val="yellow"/>
+        </w:rPr>
+        <w:t xml:space="preserve">: -100, -98, -96, ... -2, </w:t>
+      </w:r>
+      <w:proofErr w:type="gramStart"/>
+      <w:r>
+        <w:rPr>
+          <w:highlight w:val="yellow"/>
+        </w:rPr>
+        <w:t>0</w:t>
+      </w:r>
+      <w:proofErr w:type="gramEnd"/>
     </w:p>
     <w:p>
       <w:pPr>
@@ -194,7 +284,15 @@
         </w:numPr>
       </w:pPr>
       <w:r>
-        <w:t>Build the PatternMaker_UniformRandom component, and use it in your project somewhere:</w:t>
+        <w:t xml:space="preserve">Build the </w:t>
+      </w:r>
+      <w:proofErr w:type="spellStart"/>
+      <w:r>
+        <w:t>PatternMaker_UniformRandom</w:t>
+      </w:r>
+      <w:proofErr w:type="spellEnd"/>
+      <w:r>
+        <w:t xml:space="preserve"> component, and use it in your project somewhere:</w:t>
       </w:r>
     </w:p>
     <w:p>
@@ -219,7 +317,21 @@
         </w:numPr>
       </w:pPr>
       <w:r>
-        <w:t>Build the PatternMaker_StraightLine component, and use it in your project somewhere:</w:t>
+        <w:t xml:space="preserve">Build the </w:t>
+      </w:r>
+      <w:proofErr w:type="spellStart"/>
+      <w:r>
+        <w:t>PatternMaker_</w:t>
+      </w:r>
+      <w:r>
+        <w:rPr>
+          <w:highlight w:val="yellow"/>
+        </w:rPr>
+        <w:t>StraightLine</w:t>
+      </w:r>
+      <w:proofErr w:type="spellEnd"/>
+      <w:r>
+        <w:t xml:space="preserve"> component, and use it in your project somewhere:</w:t>
       </w:r>
     </w:p>
     <w:p>
@@ -258,7 +370,15 @@
         </w:numPr>
       </w:pPr>
       <w:r>
-        <w:t>Upgrade your LoopNumberer to create some more complex sequences:</w:t>
+        <w:t xml:space="preserve">Upgrade your </w:t>
+      </w:r>
+      <w:proofErr w:type="spellStart"/>
+      <w:r>
+        <w:t>LoopNumberer</w:t>
+      </w:r>
+      <w:proofErr w:type="spellEnd"/>
+      <w:r>
+        <w:t xml:space="preserve"> to create some more complex sequences:</w:t>
       </w:r>
     </w:p>
     <w:p>
@@ -312,8 +432,13 @@
         <w:ind w:left="1440"/>
       </w:pPr>
       <w:r>
-        <w:t>The % operator, called ‘modulus’, will probably be helpful</w:t>
-      </w:r>
+        <w:t xml:space="preserve">The % operator, called ‘modulus’, will probably be </w:t>
+      </w:r>
+      <w:proofErr w:type="gramStart"/>
+      <w:r>
+        <w:t>helpful</w:t>
+      </w:r>
+      <w:proofErr w:type="gramEnd"/>
     </w:p>
     <w:p>
       <w:pPr>
@@ -336,8 +461,15 @@
         <w:t>5</w:t>
       </w:r>
       <w:r>
-        <w:t>00: 1, 3, 5, 7, 13, 17, ... etc</w:t>
-      </w:r>
+        <w:t xml:space="preserve">00: 1, 3, 5, 7, 13, 17, ... </w:t>
+      </w:r>
+      <w:proofErr w:type="spellStart"/>
+      <w:proofErr w:type="gramStart"/>
+      <w:r>
+        <w:t>etc</w:t>
+      </w:r>
+      <w:proofErr w:type="spellEnd"/>
+      <w:proofErr w:type="gramEnd"/>
     </w:p>
     <w:p>
       <w:pPr>
@@ -351,7 +483,15 @@
         <w:t xml:space="preserve">script </w:t>
       </w:r>
       <w:r>
-        <w:t>must figure out whether a number is prime or not. No hard-coding the primes.</w:t>
+        <w:t xml:space="preserve">must figure out whether a number is prime or not. No </w:t>
+      </w:r>
+      <w:proofErr w:type="gramStart"/>
+      <w:r>
+        <w:t>hard-coding</w:t>
+      </w:r>
+      <w:proofErr w:type="gramEnd"/>
+      <w:r>
+        <w:t xml:space="preserve"> the primes.</w:t>
       </w:r>
     </w:p>
     <w:p>
@@ -377,7 +517,23 @@
         <w:t xml:space="preserve">) </w:t>
       </w:r>
       <w:r>
-        <w:t>Build a PatternMaker_Piecewise component, based on the StraightLine component.</w:t>
+        <w:t xml:space="preserve">Build a </w:t>
+      </w:r>
+      <w:proofErr w:type="spellStart"/>
+      <w:r>
+        <w:t>PatternMaker_Piecewise</w:t>
+      </w:r>
+      <w:proofErr w:type="spellEnd"/>
+      <w:r>
+        <w:t xml:space="preserve"> component, based on the </w:t>
+      </w:r>
+      <w:proofErr w:type="spellStart"/>
+      <w:r>
+        <w:t>StraightLine</w:t>
+      </w:r>
+      <w:proofErr w:type="spellEnd"/>
+      <w:r>
+        <w:t xml:space="preserve"> component.</w:t>
       </w:r>
     </w:p>
     <w:p>
@@ -439,8 +595,13 @@
         </w:numPr>
       </w:pPr>
       <w:r>
-        <w:t>You should use the component somewhere in your project</w:t>
-      </w:r>
+        <w:t xml:space="preserve">You should use the component somewhere in your </w:t>
+      </w:r>
+      <w:proofErr w:type="gramStart"/>
+      <w:r>
+        <w:t>project</w:t>
+      </w:r>
+      <w:proofErr w:type="gramEnd"/>
     </w:p>
     <w:p>
       <w:pPr>
@@ -481,8 +642,21 @@
         </w:numPr>
       </w:pPr>
       <w:r>
-        <w:t>(+10) Build a PatternMaker_RandomWalk component, based on the Spiral component</w:t>
-      </w:r>
+        <w:t xml:space="preserve">(+10) Build a </w:t>
+      </w:r>
+      <w:proofErr w:type="spellStart"/>
+      <w:r>
+        <w:t>PatternMaker_RandomWalk</w:t>
+      </w:r>
+      <w:proofErr w:type="spellEnd"/>
+      <w:r>
+        <w:t xml:space="preserve"> component, based on the Spiral </w:t>
+      </w:r>
+      <w:proofErr w:type="gramStart"/>
+      <w:r>
+        <w:t>component</w:t>
+      </w:r>
+      <w:proofErr w:type="gramEnd"/>
     </w:p>
     <w:p>
       <w:pPr>
@@ -522,16 +696,32 @@
         </w:numPr>
       </w:pPr>
       <w:r>
-        <w:t>Explain: What does your com</w:t>
-      </w:r>
-      <w:r>
-        <w:t xml:space="preserve">Interesting usage of </w:t>
+        <w:t xml:space="preserve">Explain: What does your </w:t>
+      </w:r>
+      <w:proofErr w:type="spellStart"/>
+      <w:r>
+        <w:t>com</w:t>
+      </w:r>
+      <w:r>
+        <w:t>Interesting</w:t>
+      </w:r>
+      <w:proofErr w:type="spellEnd"/>
+      <w:r>
+        <w:t xml:space="preserve"> usage of </w:t>
       </w:r>
       <w:r>
         <w:t>different</w:t>
       </w:r>
       <w:r>
-        <w:t xml:space="preserve"> joint-type components. Outline the usage below: What joint-component did you use, and what did you build with it?</w:t>
+        <w:t xml:space="preserve"> joint-type components. Outline the usage below: What </w:t>
+      </w:r>
+      <w:proofErr w:type="gramStart"/>
+      <w:r>
+        <w:t>joint-component</w:t>
+      </w:r>
+      <w:proofErr w:type="gramEnd"/>
+      <w:r>
+        <w:t xml:space="preserve"> did you use, and what did you build with it?</w:t>
       </w:r>
     </w:p>
     <w:p>
@@ -549,7 +739,23 @@
         </w:numPr>
       </w:pPr>
       <w:r>
-        <w:t>(+5 to +20) Build some other sort of PatternMaker component, and use it in your project.</w:t>
+        <w:t xml:space="preserve">(+5 to +20) Build some other sort of </w:t>
+      </w:r>
+      <w:proofErr w:type="spellStart"/>
+      <w:r>
+        <w:t>PatternMaker</w:t>
+      </w:r>
+      <w:proofErr w:type="spellEnd"/>
+      <w:r>
+        <w:t xml:space="preserve"> </w:t>
+      </w:r>
+      <w:proofErr w:type="gramStart"/>
+      <w:r>
+        <w:t>component, and</w:t>
+      </w:r>
+      <w:proofErr w:type="gramEnd"/>
+      <w:r>
+        <w:t xml:space="preserve"> use it in your project.</w:t>
       </w:r>
     </w:p>
     <w:p>
@@ -561,8 +767,13 @@
         </w:numPr>
       </w:pPr>
       <w:r>
-        <w:t>You are welcome to use my code as a starting point</w:t>
-      </w:r>
+        <w:t xml:space="preserve">You are welcome to use my code as a starting </w:t>
+      </w:r>
+      <w:proofErr w:type="gramStart"/>
+      <w:r>
+        <w:t>point</w:t>
+      </w:r>
+      <w:proofErr w:type="gramEnd"/>
     </w:p>
     <w:p>
       <w:pPr>
@@ -641,7 +852,23 @@
         <w:t xml:space="preserve">) </w:t>
       </w:r>
       <w:r>
-        <w:t>Dig into SpriteShapes and SpriteShapeControllers.</w:t>
+        <w:t xml:space="preserve">Dig into </w:t>
+      </w:r>
+      <w:proofErr w:type="spellStart"/>
+      <w:r>
+        <w:t>SpriteShapes</w:t>
+      </w:r>
+      <w:proofErr w:type="spellEnd"/>
+      <w:r>
+        <w:t xml:space="preserve"> and </w:t>
+      </w:r>
+      <w:proofErr w:type="spellStart"/>
+      <w:r>
+        <w:t>SpriteShapeControllers</w:t>
+      </w:r>
+      <w:proofErr w:type="spellEnd"/>
+      <w:r>
+        <w:t>.</w:t>
       </w:r>
     </w:p>
     <w:p>
@@ -653,8 +880,21 @@
         </w:numPr>
       </w:pPr>
       <w:r>
-        <w:t>Build a SpriteShape that uses a Controller with multiple sprites</w:t>
-      </w:r>
+        <w:t xml:space="preserve">Build a </w:t>
+      </w:r>
+      <w:proofErr w:type="spellStart"/>
+      <w:r>
+        <w:t>SpriteShape</w:t>
+      </w:r>
+      <w:proofErr w:type="spellEnd"/>
+      <w:r>
+        <w:t xml:space="preserve"> that uses a Controller with multiple </w:t>
+      </w:r>
+      <w:proofErr w:type="gramStart"/>
+      <w:r>
+        <w:t>sprites</w:t>
+      </w:r>
+      <w:proofErr w:type="gramEnd"/>
     </w:p>
     <w:p>
       <w:pPr>
@@ -720,8 +960,13 @@
         <w:t xml:space="preserve">for loops, </w:t>
       </w:r>
       <w:r>
-        <w:t>or SpriteShapes</w:t>
-      </w:r>
+        <w:t xml:space="preserve">or </w:t>
+      </w:r>
+      <w:proofErr w:type="spellStart"/>
+      <w:r>
+        <w:t>SpriteShapes</w:t>
+      </w:r>
+      <w:proofErr w:type="spellEnd"/>
       <w:r>
         <w:t xml:space="preserve">. </w:t>
       </w:r>

</xml_diff>